<commit_message>
documentation add mysql description
</commit_message>
<xml_diff>
--- a/e-commerce.docx
+++ b/e-commerce.docx
@@ -10,260 +10,517 @@
           <w:szCs w:val="40"/>
         </w:rPr>
       </w:pPr>
+      <w:r>
+        <w:rPr>
+          <w:sz w:val="40"/>
+          <w:szCs w:val="40"/>
+        </w:rPr>
+        <w:t>E-commerce</w:t>
+      </w:r>
+    </w:p>
+    <w:p>
+      <w:pPr>
+        <w:ind w:firstLine="708"/>
+      </w:pPr>
+      <w:r>
+        <w:t>Trata-se de um sistema de cadastro de produtos e pedidos em um portal de e-commerce.</w:t>
+      </w:r>
+    </w:p>
+    <w:p>
+      <w:pPr>
+        <w:jc w:val="center"/>
+        <w:rPr>
+          <w:sz w:val="32"/>
+          <w:szCs w:val="32"/>
+        </w:rPr>
+      </w:pPr>
+      <w:r>
+        <w:rPr>
+          <w:sz w:val="32"/>
+          <w:szCs w:val="32"/>
+        </w:rPr>
+        <w:t>Requisitos Funcionais</w:t>
+      </w:r>
+    </w:p>
+    <w:p>
+      <w:pPr>
+        <w:pStyle w:val="PargrafodaLista"/>
+        <w:numPr>
+          <w:ilvl w:val="0"/>
+          <w:numId w:val="2"/>
+        </w:numPr>
+      </w:pPr>
+      <w:r>
+        <w:t xml:space="preserve">O portal possui vários produtos em estoque e com uma determinada quantidade em estoque de cada um desses produtos. </w:t>
+      </w:r>
+    </w:p>
+    <w:p>
+      <w:pPr>
+        <w:pStyle w:val="PargrafodaLista"/>
+        <w:numPr>
+          <w:ilvl w:val="0"/>
+          <w:numId w:val="2"/>
+        </w:numPr>
+      </w:pPr>
+      <w:r>
+        <w:t xml:space="preserve">Cada pedido possui um ou mais produtos e um cliente associado a esse pedido. </w:t>
+      </w:r>
+    </w:p>
+    <w:p>
+      <w:pPr>
+        <w:pStyle w:val="PargrafodaLista"/>
+        <w:numPr>
+          <w:ilvl w:val="0"/>
+          <w:numId w:val="2"/>
+        </w:numPr>
+      </w:pPr>
+      <w:r>
+        <w:t xml:space="preserve">Um produto pode aparecer em um ou mais pedidos. </w:t>
+      </w:r>
+    </w:p>
+    <w:p>
+      <w:pPr>
+        <w:pStyle w:val="PargrafodaLista"/>
+        <w:numPr>
+          <w:ilvl w:val="0"/>
+          <w:numId w:val="2"/>
+        </w:numPr>
+      </w:pPr>
+      <w:r>
+        <w:t xml:space="preserve">Cada produto possui um código, um nome, uma quantidade e um valor. </w:t>
+      </w:r>
+    </w:p>
+    <w:p>
+      <w:pPr>
+        <w:pStyle w:val="PargrafodaLista"/>
+        <w:numPr>
+          <w:ilvl w:val="0"/>
+          <w:numId w:val="2"/>
+        </w:numPr>
+      </w:pPr>
+      <w:r>
+        <w:t>Cada cliente possui seus dados pessoais e dados de entrega.</w:t>
+      </w:r>
+    </w:p>
+    <w:p>
+      <w:pPr>
+        <w:pStyle w:val="PargrafodaLista"/>
+      </w:pPr>
+    </w:p>
+    <w:p>
+      <w:pPr>
+        <w:jc w:val="center"/>
+        <w:rPr>
+          <w:sz w:val="32"/>
+          <w:szCs w:val="32"/>
+        </w:rPr>
+      </w:pPr>
+      <w:r>
+        <w:rPr>
+          <w:sz w:val="32"/>
+          <w:szCs w:val="32"/>
+        </w:rPr>
+        <w:t xml:space="preserve">Requisitos </w:t>
+      </w:r>
+      <w:r>
+        <w:rPr>
+          <w:sz w:val="32"/>
+          <w:szCs w:val="32"/>
+        </w:rPr>
+        <w:t xml:space="preserve">Não </w:t>
+      </w:r>
+      <w:r>
+        <w:rPr>
+          <w:sz w:val="32"/>
+          <w:szCs w:val="32"/>
+        </w:rPr>
+        <w:t>Funcionais</w:t>
+      </w:r>
+    </w:p>
+    <w:p>
+      <w:pPr>
+        <w:pStyle w:val="PargrafodaLista"/>
+        <w:numPr>
+          <w:ilvl w:val="0"/>
+          <w:numId w:val="3"/>
+        </w:numPr>
+      </w:pPr>
+      <w:r>
+        <w:t>A</w:t>
+      </w:r>
+      <w:r>
+        <w:t>plicação, do tipo Java Project, onde todas as informações são fornecidas pelo usuário</w:t>
+      </w:r>
+      <w:r>
+        <w:t>.</w:t>
+      </w:r>
+    </w:p>
+    <w:p>
+      <w:pPr>
+        <w:pStyle w:val="PargrafodaLista"/>
+        <w:numPr>
+          <w:ilvl w:val="0"/>
+          <w:numId w:val="3"/>
+        </w:numPr>
+      </w:pPr>
+      <w:r>
+        <w:t xml:space="preserve">Utilizar o </w:t>
+      </w:r>
+      <w:proofErr w:type="spellStart"/>
+      <w:r>
+        <w:t>maven</w:t>
+      </w:r>
+      <w:proofErr w:type="spellEnd"/>
+      <w:r>
+        <w:t xml:space="preserve"> para o gerenciamento de dependências</w:t>
+      </w:r>
+      <w:r>
+        <w:t>.</w:t>
+      </w:r>
+    </w:p>
+    <w:p>
+      <w:pPr>
+        <w:pStyle w:val="PargrafodaLista"/>
+        <w:numPr>
+          <w:ilvl w:val="0"/>
+          <w:numId w:val="3"/>
+        </w:numPr>
+      </w:pPr>
+      <w:r>
+        <w:t>Esse sistema deve ser desenvolvido utilizando uma das três combinações de técnicas:</w:t>
+      </w:r>
+    </w:p>
+    <w:p>
+      <w:pPr>
+        <w:pStyle w:val="PargrafodaLista"/>
+        <w:numPr>
+          <w:ilvl w:val="0"/>
+          <w:numId w:val="4"/>
+        </w:numPr>
+      </w:pPr>
+      <w:proofErr w:type="spellStart"/>
+      <w:r>
+        <w:t>Sprng</w:t>
+      </w:r>
+      <w:proofErr w:type="spellEnd"/>
+      <w:r>
+        <w:t xml:space="preserve"> Data JPA + Cache Redis (os dois em um único projeto). </w:t>
+      </w:r>
+    </w:p>
+    <w:p>
+      <w:pPr>
+        <w:pStyle w:val="PargrafodaLista"/>
+        <w:numPr>
+          <w:ilvl w:val="0"/>
+          <w:numId w:val="4"/>
+        </w:numPr>
+      </w:pPr>
+      <w:r>
+        <w:t xml:space="preserve">Spring Data JPA (em um projeto separado) e Neo4J (em outro </w:t>
+      </w:r>
+      <w:proofErr w:type="gramStart"/>
+      <w:r>
+        <w:t xml:space="preserve">projeto </w:t>
+      </w:r>
+      <w:r>
+        <w:t xml:space="preserve"> </w:t>
+      </w:r>
+      <w:r>
+        <w:t>separado</w:t>
+      </w:r>
+      <w:proofErr w:type="gramEnd"/>
+      <w:r>
+        <w:t xml:space="preserve">). </w:t>
+      </w:r>
+    </w:p>
+    <w:p>
+      <w:pPr>
+        <w:pStyle w:val="PargrafodaLista"/>
+        <w:numPr>
+          <w:ilvl w:val="0"/>
+          <w:numId w:val="4"/>
+        </w:numPr>
+      </w:pPr>
+      <w:r>
+        <w:t xml:space="preserve">Spring Data JPA (em um projeto separado) e </w:t>
+      </w:r>
+      <w:proofErr w:type="spellStart"/>
+      <w:r>
+        <w:t>MongoDB</w:t>
+      </w:r>
+      <w:proofErr w:type="spellEnd"/>
+      <w:r>
+        <w:t xml:space="preserve"> (em outro projeto separado, sendo que neste projeto considere que pode existir um ou mais endereços de entrega cadastrados).</w:t>
+      </w:r>
+    </w:p>
+    <w:p>
+      <w:pPr>
+        <w:pStyle w:val="PargrafodaLista"/>
+        <w:ind w:left="1821"/>
+      </w:pPr>
+    </w:p>
+    <w:p>
+      <w:pPr>
+        <w:jc w:val="center"/>
+        <w:rPr>
+          <w:sz w:val="32"/>
+          <w:szCs w:val="32"/>
+        </w:rPr>
+      </w:pPr>
+      <w:r>
+        <w:rPr>
+          <w:sz w:val="32"/>
+          <w:szCs w:val="32"/>
+        </w:rPr>
+        <w:t>Banco de Dados</w:t>
+      </w:r>
+    </w:p>
+    <w:p>
+      <w:pPr>
+        <w:pStyle w:val="PargrafodaLista"/>
+        <w:numPr>
+          <w:ilvl w:val="0"/>
+          <w:numId w:val="5"/>
+        </w:numPr>
+      </w:pPr>
+      <w:proofErr w:type="spellStart"/>
+      <w:r>
+        <w:rPr>
+          <w:sz w:val="28"/>
+          <w:szCs w:val="28"/>
+        </w:rPr>
+        <w:t>MySql</w:t>
+      </w:r>
+      <w:proofErr w:type="spellEnd"/>
+      <w:r>
+        <w:t xml:space="preserve"> </w:t>
+      </w:r>
+      <w:r>
+        <w:t xml:space="preserve">– Escolhemos o banco de dados </w:t>
+      </w:r>
+      <w:proofErr w:type="spellStart"/>
+      <w:r>
+        <w:t>MySql</w:t>
+      </w:r>
+      <w:proofErr w:type="spellEnd"/>
+      <w:r>
+        <w:t xml:space="preserve"> devido as seguintes características:</w:t>
+      </w:r>
+    </w:p>
+    <w:p>
+      <w:pPr>
+        <w:pStyle w:val="PargrafodaLista"/>
+        <w:numPr>
+          <w:ilvl w:val="1"/>
+          <w:numId w:val="5"/>
+        </w:numPr>
+      </w:pPr>
+      <w:r>
+        <w:t>Escalabilidade e flexibilidade</w:t>
+      </w:r>
+    </w:p>
+    <w:p>
+      <w:pPr>
+        <w:pStyle w:val="PargrafodaLista"/>
+        <w:numPr>
+          <w:ilvl w:val="1"/>
+          <w:numId w:val="5"/>
+        </w:numPr>
+      </w:pPr>
+      <w:r>
+        <w:t>Alto Desempenho</w:t>
+      </w:r>
+    </w:p>
+    <w:p>
+      <w:pPr>
+        <w:pStyle w:val="PargrafodaLista"/>
+        <w:numPr>
+          <w:ilvl w:val="1"/>
+          <w:numId w:val="5"/>
+        </w:numPr>
+      </w:pPr>
+      <w:r>
+        <w:t xml:space="preserve">High </w:t>
+      </w:r>
+      <w:proofErr w:type="spellStart"/>
+      <w:r>
+        <w:t>Availability</w:t>
+      </w:r>
+      <w:proofErr w:type="spellEnd"/>
+    </w:p>
+    <w:p>
+      <w:pPr>
+        <w:pStyle w:val="PargrafodaLista"/>
+        <w:numPr>
+          <w:ilvl w:val="1"/>
+          <w:numId w:val="5"/>
+        </w:numPr>
+      </w:pPr>
+      <w:r>
+        <w:t>Suporte transacional robusta</w:t>
+      </w:r>
+    </w:p>
+    <w:p>
+      <w:pPr>
+        <w:pStyle w:val="PargrafodaLista"/>
+        <w:numPr>
+          <w:ilvl w:val="1"/>
+          <w:numId w:val="5"/>
+        </w:numPr>
+      </w:pPr>
+      <w:r>
+        <w:t>Prote</w:t>
+      </w:r>
+      <w:r>
+        <w:t>ção de Dados Strong</w:t>
+      </w:r>
+    </w:p>
+    <w:p>
+      <w:pPr>
+        <w:pStyle w:val="PargrafodaLista"/>
+        <w:numPr>
+          <w:ilvl w:val="1"/>
+          <w:numId w:val="5"/>
+        </w:numPr>
+      </w:pPr>
+      <w:r>
+        <w:t xml:space="preserve">Open </w:t>
+      </w:r>
+      <w:proofErr w:type="spellStart"/>
+      <w:r>
+        <w:t>Source</w:t>
+      </w:r>
+      <w:proofErr w:type="spellEnd"/>
+    </w:p>
+    <w:p>
+      <w:pPr>
+        <w:pStyle w:val="PargrafodaLista"/>
+        <w:numPr>
+          <w:ilvl w:val="1"/>
+          <w:numId w:val="5"/>
+        </w:numPr>
+      </w:pPr>
+      <w:r>
+        <w:t>Baixo Custo Total de Propriedade</w:t>
+      </w:r>
+    </w:p>
+    <w:p>
+      <w:pPr>
+        <w:pStyle w:val="PargrafodaLista"/>
+      </w:pPr>
+    </w:p>
+    <w:p>
+      <w:pPr>
+        <w:jc w:val="center"/>
+        <w:rPr>
+          <w:sz w:val="32"/>
+          <w:szCs w:val="32"/>
+        </w:rPr>
+      </w:pPr>
+      <w:r>
+        <w:rPr>
+          <w:sz w:val="32"/>
+          <w:szCs w:val="32"/>
+        </w:rPr>
+        <w:t>Cache</w:t>
+      </w:r>
+    </w:p>
+    <w:p>
+      <w:pPr>
+        <w:pStyle w:val="PargrafodaLista"/>
+        <w:numPr>
+          <w:ilvl w:val="0"/>
+          <w:numId w:val="5"/>
+        </w:numPr>
+      </w:pPr>
+      <w:r>
+        <w:rPr>
+          <w:sz w:val="28"/>
+          <w:szCs w:val="28"/>
+        </w:rPr>
+        <w:t>Redis</w:t>
+      </w:r>
+      <w:r>
+        <w:rPr>
+          <w:sz w:val="28"/>
+          <w:szCs w:val="28"/>
+        </w:rPr>
+        <w:t xml:space="preserve"> -</w:t>
+      </w:r>
       <w:bookmarkStart w:id="0" w:name="_GoBack"/>
       <w:bookmarkEnd w:id="0"/>
       <w:r>
         <w:rPr>
-          <w:sz w:val="40"/>
-          <w:szCs w:val="40"/>
-        </w:rPr>
-        <w:t>E-commerce</w:t>
-      </w:r>
-    </w:p>
-    <w:p>
-      <w:pPr>
-        <w:ind w:firstLine="708"/>
-      </w:pPr>
-      <w:r>
-        <w:t>Trata-se de um sistema de cadastro de produtos e pedidos em um portal de e-commerce.</w:t>
-      </w:r>
-    </w:p>
-    <w:p>
-      <w:pPr>
-        <w:jc w:val="center"/>
+          <w:sz w:val="28"/>
+          <w:szCs w:val="28"/>
+        </w:rPr>
+        <w:t xml:space="preserve"> </w:t>
+      </w:r>
+      <w:r>
+        <w:t xml:space="preserve">Escolhemos </w:t>
+      </w:r>
+      <w:r>
+        <w:t>o Redis como sistema de cache</w:t>
+      </w:r>
+      <w:r>
+        <w:t xml:space="preserve"> devido as seguintes características:</w:t>
+      </w:r>
+    </w:p>
+    <w:p>
+      <w:pPr>
+        <w:pStyle w:val="PargrafodaLista"/>
+        <w:ind w:left="1440"/>
         <w:rPr>
           <w:sz w:val="32"/>
           <w:szCs w:val="32"/>
         </w:rPr>
       </w:pPr>
-      <w:r>
+    </w:p>
+    <w:p>
+      <w:pPr>
+        <w:pStyle w:val="PargrafodaLista"/>
+      </w:pPr>
+    </w:p>
+    <w:p>
+      <w:pPr>
+        <w:jc w:val="center"/>
         <w:rPr>
           <w:sz w:val="32"/>
           <w:szCs w:val="32"/>
         </w:rPr>
-        <w:t>Requisitos Funcionais</w:t>
-      </w:r>
-    </w:p>
-    <w:p>
-      <w:pPr>
-        <w:pStyle w:val="PargrafodaLista"/>
-        <w:numPr>
-          <w:ilvl w:val="0"/>
-          <w:numId w:val="2"/>
-        </w:numPr>
-      </w:pPr>
-      <w:r>
-        <w:t xml:space="preserve">O portal possui vários produtos em estoque e com uma determinada quantidade em estoque de cada um desses produtos. </w:t>
-      </w:r>
-    </w:p>
-    <w:p>
-      <w:pPr>
-        <w:pStyle w:val="PargrafodaLista"/>
-        <w:numPr>
-          <w:ilvl w:val="0"/>
-          <w:numId w:val="2"/>
-        </w:numPr>
-      </w:pPr>
-      <w:r>
-        <w:t xml:space="preserve">Cada pedido possui um ou mais produtos e um cliente associado a esse pedido. </w:t>
-      </w:r>
-    </w:p>
-    <w:p>
-      <w:pPr>
-        <w:pStyle w:val="PargrafodaLista"/>
-        <w:numPr>
-          <w:ilvl w:val="0"/>
-          <w:numId w:val="2"/>
-        </w:numPr>
-      </w:pPr>
-      <w:r>
-        <w:t xml:space="preserve">Um produto pode aparecer em um ou mais pedidos. </w:t>
-      </w:r>
-    </w:p>
-    <w:p>
-      <w:pPr>
-        <w:pStyle w:val="PargrafodaLista"/>
-        <w:numPr>
-          <w:ilvl w:val="0"/>
-          <w:numId w:val="2"/>
-        </w:numPr>
-      </w:pPr>
-      <w:r>
-        <w:t xml:space="preserve">Cada produto possui um código, um nome, uma quantidade e um valor. </w:t>
-      </w:r>
-    </w:p>
-    <w:p>
-      <w:pPr>
-        <w:pStyle w:val="PargrafodaLista"/>
-        <w:numPr>
-          <w:ilvl w:val="0"/>
-          <w:numId w:val="2"/>
-        </w:numPr>
-      </w:pPr>
-      <w:r>
-        <w:t>Cada cliente possui seus dados pessoais e dados de entrega.</w:t>
-      </w:r>
-    </w:p>
-    <w:p>
-      <w:pPr>
-        <w:pStyle w:val="PargrafodaLista"/>
-      </w:pPr>
-    </w:p>
-    <w:p>
-      <w:pPr>
-        <w:jc w:val="center"/>
+      </w:pPr>
+      <w:r>
         <w:rPr>
           <w:sz w:val="32"/>
           <w:szCs w:val="32"/>
         </w:rPr>
-      </w:pPr>
-      <w:r>
+        <w:lastRenderedPageBreak/>
+        <w:t>Modelo de Banco de Dados</w:t>
+      </w:r>
+    </w:p>
+    <w:p>
+      <w:pPr>
+        <w:jc w:val="center"/>
         <w:rPr>
           <w:sz w:val="32"/>
           <w:szCs w:val="32"/>
         </w:rPr>
-        <w:t xml:space="preserve">Requisitos </w:t>
-      </w:r>
+      </w:pPr>
       <w:r>
         <w:rPr>
           <w:sz w:val="32"/>
           <w:szCs w:val="32"/>
         </w:rPr>
-        <w:t xml:space="preserve">Não </w:t>
-      </w:r>
-      <w:r>
+        <w:t>Entidades</w:t>
+      </w:r>
+    </w:p>
+    <w:p>
+      <w:pPr>
+        <w:jc w:val="center"/>
         <w:rPr>
           <w:sz w:val="32"/>
           <w:szCs w:val="32"/>
         </w:rPr>
-        <w:t>Funcionais</w:t>
-      </w:r>
-    </w:p>
-    <w:p>
-      <w:pPr>
-        <w:pStyle w:val="PargrafodaLista"/>
-        <w:numPr>
-          <w:ilvl w:val="0"/>
-          <w:numId w:val="3"/>
-        </w:numPr>
-      </w:pPr>
-      <w:r>
-        <w:t>A</w:t>
-      </w:r>
-      <w:r>
-        <w:t>plicação, do tipo Java Project, onde todas as informações são fornecidas pelo usuário</w:t>
-      </w:r>
-      <w:r>
-        <w:t>.</w:t>
-      </w:r>
-    </w:p>
-    <w:p>
-      <w:pPr>
-        <w:pStyle w:val="PargrafodaLista"/>
-        <w:numPr>
-          <w:ilvl w:val="0"/>
-          <w:numId w:val="3"/>
-        </w:numPr>
-      </w:pPr>
-      <w:r>
-        <w:t xml:space="preserve">Utilizar o </w:t>
-      </w:r>
-      <w:proofErr w:type="spellStart"/>
-      <w:r>
-        <w:t>maven</w:t>
-      </w:r>
-      <w:proofErr w:type="spellEnd"/>
-      <w:r>
-        <w:t xml:space="preserve"> para o gerenciamento de dependências</w:t>
-      </w:r>
-      <w:r>
-        <w:t>.</w:t>
-      </w:r>
-    </w:p>
-    <w:p>
-      <w:pPr>
-        <w:pStyle w:val="PargrafodaLista"/>
-        <w:numPr>
-          <w:ilvl w:val="0"/>
-          <w:numId w:val="3"/>
-        </w:numPr>
-      </w:pPr>
-      <w:r>
-        <w:t>Esse sistema deve ser desenvolvido utilizando uma das três combinações de técnicas:</w:t>
-      </w:r>
-    </w:p>
-    <w:p>
-      <w:pPr>
-        <w:pStyle w:val="PargrafodaLista"/>
-        <w:numPr>
-          <w:ilvl w:val="0"/>
-          <w:numId w:val="4"/>
-        </w:numPr>
-      </w:pPr>
-      <w:proofErr w:type="spellStart"/>
-      <w:r>
-        <w:t>Sprng</w:t>
-      </w:r>
-      <w:proofErr w:type="spellEnd"/>
-      <w:r>
-        <w:t xml:space="preserve"> Data JPA + Cache Redis (os dois em um único projeto). </w:t>
-      </w:r>
-    </w:p>
-    <w:p>
-      <w:pPr>
-        <w:pStyle w:val="PargrafodaLista"/>
-        <w:numPr>
-          <w:ilvl w:val="0"/>
-          <w:numId w:val="4"/>
-        </w:numPr>
-      </w:pPr>
-      <w:r>
-        <w:t xml:space="preserve">Spring Data JPA (em um projeto separado) e Neo4J (em outro </w:t>
-      </w:r>
-      <w:proofErr w:type="gramStart"/>
-      <w:r>
-        <w:t xml:space="preserve">projeto </w:t>
-      </w:r>
-      <w:r>
-        <w:t xml:space="preserve"> </w:t>
-      </w:r>
-      <w:r>
-        <w:t>separado</w:t>
-      </w:r>
-      <w:proofErr w:type="gramEnd"/>
-      <w:r>
-        <w:t xml:space="preserve">). </w:t>
-      </w:r>
-    </w:p>
-    <w:p>
-      <w:pPr>
-        <w:pStyle w:val="PargrafodaLista"/>
-        <w:numPr>
-          <w:ilvl w:val="0"/>
-          <w:numId w:val="4"/>
-        </w:numPr>
-      </w:pPr>
-      <w:r>
-        <w:t xml:space="preserve">Spring Data JPA (em um projeto separado) e </w:t>
-      </w:r>
-      <w:proofErr w:type="spellStart"/>
-      <w:r>
-        <w:t>MongoDB</w:t>
-      </w:r>
-      <w:proofErr w:type="spellEnd"/>
-      <w:r>
-        <w:t xml:space="preserve"> (em outro projeto separado, sendo que neste projeto considere que pode existir um ou mais endereços de entrega cadastrados).</w:t>
-      </w:r>
-    </w:p>
-    <w:p>
-      <w:pPr>
-        <w:pStyle w:val="PargrafodaLista"/>
-        <w:ind w:left="1821"/>
-      </w:pPr>
-    </w:p>
-    <w:p>
-      <w:pPr>
-        <w:pStyle w:val="PargrafodaLista"/>
       </w:pPr>
     </w:p>
     <w:p>
@@ -274,29 +531,6 @@
           <w:szCs w:val="32"/>
         </w:rPr>
       </w:pPr>
-      <w:r>
-        <w:rPr>
-          <w:sz w:val="32"/>
-          <w:szCs w:val="32"/>
-        </w:rPr>
-        <w:t>Modelo de Banco de Dados</w:t>
-      </w:r>
-    </w:p>
-    <w:p>
-      <w:pPr>
-        <w:jc w:val="center"/>
-        <w:rPr>
-          <w:sz w:val="32"/>
-          <w:szCs w:val="32"/>
-        </w:rPr>
-      </w:pPr>
-      <w:r>
-        <w:rPr>
-          <w:sz w:val="32"/>
-          <w:szCs w:val="32"/>
-        </w:rPr>
-        <w:t>Entidades</w:t>
-      </w:r>
     </w:p>
     <w:p>
       <w:pPr>
@@ -838,6 +1072,121 @@
       </w:rPr>
     </w:lvl>
   </w:abstractNum>
+  <w:abstractNum w:abstractNumId="4" w15:restartNumberingAfterBreak="0">
+    <w:nsid w:val="7CA5183B"/>
+    <w:multiLevelType w:val="hybridMultilevel"/>
+    <w:tmpl w:val="C4B851C2"/>
+    <w:lvl w:ilvl="0" w:tplc="F520818C">
+      <w:start w:val="1"/>
+      <w:numFmt w:val="bullet"/>
+      <w:lvlText w:val=""/>
+      <w:lvlJc w:val="left"/>
+      <w:pPr>
+        <w:ind w:left="1440" w:hanging="360"/>
+      </w:pPr>
+      <w:rPr>
+        <w:rFonts w:ascii="Symbol" w:hAnsi="Symbol" w:hint="default"/>
+        <w:sz w:val="28"/>
+        <w:szCs w:val="28"/>
+      </w:rPr>
+    </w:lvl>
+    <w:lvl w:ilvl="1" w:tplc="04160003">
+      <w:start w:val="1"/>
+      <w:numFmt w:val="bullet"/>
+      <w:lvlText w:val="o"/>
+      <w:lvlJc w:val="left"/>
+      <w:pPr>
+        <w:ind w:left="2160" w:hanging="360"/>
+      </w:pPr>
+      <w:rPr>
+        <w:rFonts w:ascii="Courier New" w:hAnsi="Courier New" w:cs="Courier New" w:hint="default"/>
+      </w:rPr>
+    </w:lvl>
+    <w:lvl w:ilvl="2" w:tplc="04160005" w:tentative="1">
+      <w:start w:val="1"/>
+      <w:numFmt w:val="bullet"/>
+      <w:lvlText w:val=""/>
+      <w:lvlJc w:val="left"/>
+      <w:pPr>
+        <w:ind w:left="2880" w:hanging="360"/>
+      </w:pPr>
+      <w:rPr>
+        <w:rFonts w:ascii="Wingdings" w:hAnsi="Wingdings" w:hint="default"/>
+      </w:rPr>
+    </w:lvl>
+    <w:lvl w:ilvl="3" w:tplc="04160001" w:tentative="1">
+      <w:start w:val="1"/>
+      <w:numFmt w:val="bullet"/>
+      <w:lvlText w:val=""/>
+      <w:lvlJc w:val="left"/>
+      <w:pPr>
+        <w:ind w:left="3600" w:hanging="360"/>
+      </w:pPr>
+      <w:rPr>
+        <w:rFonts w:ascii="Symbol" w:hAnsi="Symbol" w:hint="default"/>
+      </w:rPr>
+    </w:lvl>
+    <w:lvl w:ilvl="4" w:tplc="04160003" w:tentative="1">
+      <w:start w:val="1"/>
+      <w:numFmt w:val="bullet"/>
+      <w:lvlText w:val="o"/>
+      <w:lvlJc w:val="left"/>
+      <w:pPr>
+        <w:ind w:left="4320" w:hanging="360"/>
+      </w:pPr>
+      <w:rPr>
+        <w:rFonts w:ascii="Courier New" w:hAnsi="Courier New" w:cs="Courier New" w:hint="default"/>
+      </w:rPr>
+    </w:lvl>
+    <w:lvl w:ilvl="5" w:tplc="04160005" w:tentative="1">
+      <w:start w:val="1"/>
+      <w:numFmt w:val="bullet"/>
+      <w:lvlText w:val=""/>
+      <w:lvlJc w:val="left"/>
+      <w:pPr>
+        <w:ind w:left="5040" w:hanging="360"/>
+      </w:pPr>
+      <w:rPr>
+        <w:rFonts w:ascii="Wingdings" w:hAnsi="Wingdings" w:hint="default"/>
+      </w:rPr>
+    </w:lvl>
+    <w:lvl w:ilvl="6" w:tplc="04160001" w:tentative="1">
+      <w:start w:val="1"/>
+      <w:numFmt w:val="bullet"/>
+      <w:lvlText w:val=""/>
+      <w:lvlJc w:val="left"/>
+      <w:pPr>
+        <w:ind w:left="5760" w:hanging="360"/>
+      </w:pPr>
+      <w:rPr>
+        <w:rFonts w:ascii="Symbol" w:hAnsi="Symbol" w:hint="default"/>
+      </w:rPr>
+    </w:lvl>
+    <w:lvl w:ilvl="7" w:tplc="04160003" w:tentative="1">
+      <w:start w:val="1"/>
+      <w:numFmt w:val="bullet"/>
+      <w:lvlText w:val="o"/>
+      <w:lvlJc w:val="left"/>
+      <w:pPr>
+        <w:ind w:left="6480" w:hanging="360"/>
+      </w:pPr>
+      <w:rPr>
+        <w:rFonts w:ascii="Courier New" w:hAnsi="Courier New" w:cs="Courier New" w:hint="default"/>
+      </w:rPr>
+    </w:lvl>
+    <w:lvl w:ilvl="8" w:tplc="04160005" w:tentative="1">
+      <w:start w:val="1"/>
+      <w:numFmt w:val="bullet"/>
+      <w:lvlText w:val=""/>
+      <w:lvlJc w:val="left"/>
+      <w:pPr>
+        <w:ind w:left="7200" w:hanging="360"/>
+      </w:pPr>
+      <w:rPr>
+        <w:rFonts w:ascii="Wingdings" w:hAnsi="Wingdings" w:hint="default"/>
+      </w:rPr>
+    </w:lvl>
+  </w:abstractNum>
   <w:num w:numId="1">
     <w:abstractNumId w:val="2"/>
   </w:num>
@@ -849,6 +1198,9 @@
   </w:num>
   <w:num w:numId="4">
     <w:abstractNumId w:val="1"/>
+  </w:num>
+  <w:num w:numId="5">
+    <w:abstractNumId w:val="4"/>
   </w:num>
 </w:numbering>
 </file>
@@ -1246,7 +1598,7 @@
   <w:style w:type="paragraph" w:default="1" w:styleId="Normal">
     <w:name w:val="Normal"/>
     <w:qFormat/>
-    <w:rsid w:val="00C27F08"/>
+    <w:rsid w:val="0055693E"/>
   </w:style>
   <w:style w:type="character" w:default="1" w:styleId="Fontepargpadro">
     <w:name w:val="Default Paragraph Font"/>

</xml_diff>

<commit_message>
documentation add redis description
</commit_message>
<xml_diff>
--- a/e-commerce.docx
+++ b/e-commerce.docx
@@ -250,7 +250,12 @@
       </w:r>
       <w:proofErr w:type="spellEnd"/>
       <w:r>
-        <w:t xml:space="preserve"> (em outro projeto separado, sendo que neste projeto considere que pode existir um ou mais endereços de entrega cadastrados).</w:t>
+        <w:t xml:space="preserve"> (em outro projeto separado, sendo que neste projeto considere que pode existir um ou mais endereços de entrega cadastrad</w:t>
+      </w:r>
+      <w:bookmarkStart w:id="0" w:name="_GoBack"/>
+      <w:bookmarkEnd w:id="0"/>
+      <w:r>
+        <w:t>os).</w:t>
       </w:r>
     </w:p>
     <w:p>
@@ -445,16 +450,7 @@
           <w:sz w:val="28"/>
           <w:szCs w:val="28"/>
         </w:rPr>
-        <w:t xml:space="preserve"> -</w:t>
-      </w:r>
-      <w:bookmarkStart w:id="0" w:name="_GoBack"/>
-      <w:bookmarkEnd w:id="0"/>
-      <w:r>
-        <w:rPr>
-          <w:sz w:val="28"/>
-          <w:szCs w:val="28"/>
-        </w:rPr>
-        <w:t xml:space="preserve"> </w:t>
+        <w:t xml:space="preserve"> - </w:t>
       </w:r>
       <w:r>
         <w:t xml:space="preserve">Escolhemos </w:t>
@@ -479,7 +475,165 @@
     <w:p>
       <w:pPr>
         <w:pStyle w:val="PargrafodaLista"/>
-      </w:pPr>
+        <w:numPr>
+          <w:ilvl w:val="1"/>
+          <w:numId w:val="5"/>
+        </w:numPr>
+      </w:pPr>
+      <w:r>
+        <w:t>Dados estruturados (</w:t>
+      </w:r>
+      <w:proofErr w:type="spellStart"/>
+      <w:r>
+        <w:t>lists</w:t>
+      </w:r>
+      <w:proofErr w:type="spellEnd"/>
+      <w:r>
+        <w:t xml:space="preserve">, sets, </w:t>
+      </w:r>
+      <w:proofErr w:type="spellStart"/>
+      <w:r>
+        <w:t>sorted</w:t>
+      </w:r>
+      <w:proofErr w:type="spellEnd"/>
+      <w:r>
+        <w:t xml:space="preserve"> sets, bitmaps, </w:t>
+      </w:r>
+      <w:proofErr w:type="spellStart"/>
+      <w:r>
+        <w:t>etc</w:t>
+      </w:r>
+      <w:proofErr w:type="spellEnd"/>
+      <w:r>
+        <w:t>)</w:t>
+      </w:r>
+    </w:p>
+    <w:p>
+      <w:pPr>
+        <w:pStyle w:val="PargrafodaLista"/>
+        <w:numPr>
+          <w:ilvl w:val="1"/>
+          <w:numId w:val="5"/>
+        </w:numPr>
+      </w:pPr>
+      <w:r>
+        <w:t>Master/</w:t>
+      </w:r>
+      <w:proofErr w:type="spellStart"/>
+      <w:r>
+        <w:t>Slave</w:t>
+      </w:r>
+      <w:proofErr w:type="spellEnd"/>
+      <w:r>
+        <w:t xml:space="preserve"> e </w:t>
+      </w:r>
+      <w:proofErr w:type="spellStart"/>
+      <w:r>
+        <w:t>Sentinel</w:t>
+      </w:r>
+      <w:proofErr w:type="spellEnd"/>
+      <w:r>
+        <w:t xml:space="preserve"> (crescimento horizontal)</w:t>
+      </w:r>
+    </w:p>
+    <w:p>
+      <w:pPr>
+        <w:pStyle w:val="PargrafodaLista"/>
+        <w:numPr>
+          <w:ilvl w:val="1"/>
+          <w:numId w:val="5"/>
+        </w:numPr>
+      </w:pPr>
+      <w:proofErr w:type="spellStart"/>
+      <w:r>
+        <w:lastRenderedPageBreak/>
+        <w:t>Binary</w:t>
+      </w:r>
+      <w:proofErr w:type="spellEnd"/>
+      <w:r>
+        <w:t xml:space="preserve"> safe </w:t>
+      </w:r>
+    </w:p>
+    <w:p>
+      <w:pPr>
+        <w:pStyle w:val="PargrafodaLista"/>
+        <w:numPr>
+          <w:ilvl w:val="1"/>
+          <w:numId w:val="5"/>
+        </w:numPr>
+      </w:pPr>
+      <w:r>
+        <w:t>Single-</w:t>
+      </w:r>
+      <w:proofErr w:type="spellStart"/>
+      <w:r>
+        <w:t>threaded</w:t>
+      </w:r>
+      <w:proofErr w:type="spellEnd"/>
+      <w:r>
+        <w:t xml:space="preserve"> </w:t>
+      </w:r>
+    </w:p>
+    <w:p>
+      <w:pPr>
+        <w:pStyle w:val="PargrafodaLista"/>
+        <w:numPr>
+          <w:ilvl w:val="1"/>
+          <w:numId w:val="5"/>
+        </w:numPr>
+      </w:pPr>
+      <w:proofErr w:type="spellStart"/>
+      <w:r>
+        <w:t>Push</w:t>
+      </w:r>
+      <w:proofErr w:type="spellEnd"/>
+      <w:r>
+        <w:t xml:space="preserve">/Pop </w:t>
+      </w:r>
+    </w:p>
+    <w:p>
+      <w:pPr>
+        <w:pStyle w:val="PargrafodaLista"/>
+        <w:numPr>
+          <w:ilvl w:val="1"/>
+          <w:numId w:val="5"/>
+        </w:numPr>
+      </w:pPr>
+      <w:proofErr w:type="spellStart"/>
+      <w:r>
+        <w:t>Pubsub</w:t>
+      </w:r>
+      <w:proofErr w:type="spellEnd"/>
+      <w:r>
+        <w:t xml:space="preserve"> nativo </w:t>
+      </w:r>
+    </w:p>
+    <w:p>
+      <w:pPr>
+        <w:pStyle w:val="PargrafodaLista"/>
+        <w:numPr>
+          <w:ilvl w:val="1"/>
+          <w:numId w:val="5"/>
+        </w:numPr>
+      </w:pPr>
+      <w:r>
+        <w:t>Operações atômicas</w:t>
+      </w:r>
+    </w:p>
+    <w:p>
+      <w:pPr>
+        <w:pStyle w:val="PargrafodaLista"/>
+        <w:numPr>
+          <w:ilvl w:val="1"/>
+          <w:numId w:val="5"/>
+        </w:numPr>
+      </w:pPr>
+      <w:r>
+        <w:t>A</w:t>
+      </w:r>
+      <w:r>
+        <w:t>rmazena dados em memória RAM para buscar as informações de forma rápida</w:t>
+      </w:r>
     </w:p>
     <w:p>
       <w:pPr>
@@ -494,7 +648,6 @@
           <w:sz w:val="32"/>
           <w:szCs w:val="32"/>
         </w:rPr>
-        <w:lastRenderedPageBreak/>
         <w:t>Modelo de Banco de Dados</w:t>
       </w:r>
     </w:p>
@@ -1075,7 +1228,7 @@
   <w:abstractNum w:abstractNumId="4" w15:restartNumberingAfterBreak="0">
     <w:nsid w:val="7CA5183B"/>
     <w:multiLevelType w:val="hybridMultilevel"/>
-    <w:tmpl w:val="C4B851C2"/>
+    <w:tmpl w:val="F36AB928"/>
     <w:lvl w:ilvl="0" w:tplc="F520818C">
       <w:start w:val="1"/>
       <w:numFmt w:val="bullet"/>

</xml_diff>

<commit_message>
documentation relational database motivation
</commit_message>
<xml_diff>
--- a/e-commerce.docx
+++ b/e-commerce.docx
@@ -15,7 +15,16 @@
           <w:sz w:val="40"/>
           <w:szCs w:val="40"/>
         </w:rPr>
-        <w:t>E-commerce</w:t>
+        <w:t>E-com</w:t>
+      </w:r>
+      <w:bookmarkStart w:id="0" w:name="_GoBack"/>
+      <w:bookmarkEnd w:id="0"/>
+      <w:r>
+        <w:rPr>
+          <w:sz w:val="40"/>
+          <w:szCs w:val="40"/>
+        </w:rPr>
+        <w:t>merce</w:t>
       </w:r>
     </w:p>
     <w:p>
@@ -250,12 +259,7 @@
       </w:r>
       <w:proofErr w:type="spellEnd"/>
       <w:r>
-        <w:t xml:space="preserve"> (em outro projeto separado, sendo que neste projeto considere que pode existir um ou mais endereços de entrega cadastrad</w:t>
-      </w:r>
-      <w:bookmarkStart w:id="0" w:name="_GoBack"/>
-      <w:bookmarkEnd w:id="0"/>
-      <w:r>
-        <w:t>os).</w:t>
+        <w:t xml:space="preserve"> (em outro projeto separado, sendo que neste projeto considere que pode existir um ou mais endereços de entrega cadastrados).</w:t>
       </w:r>
     </w:p>
     <w:p>
@@ -278,6 +282,29 @@
           <w:szCs w:val="32"/>
         </w:rPr>
         <w:t>Banco de Dados</w:t>
+      </w:r>
+    </w:p>
+    <w:p>
+      <w:r>
+        <w:t xml:space="preserve">Optamos pela utilização de uma infraestrutura de </w:t>
+      </w:r>
+      <w:r>
+        <w:t>banco de dados relacional</w:t>
+      </w:r>
+      <w:r>
+        <w:t xml:space="preserve">, pois, dado o modelo de negócio e possibilidade de crescimento da aplicação possuímos </w:t>
+      </w:r>
+      <w:r>
+        <w:t>estrutura</w:t>
+      </w:r>
+      <w:r>
+        <w:t>s</w:t>
+      </w:r>
+      <w:r>
+        <w:t xml:space="preserve"> de dados </w:t>
+      </w:r>
+      <w:r>
+        <w:t>que se relacionam umas com as outras. Conforme descritos nos requisitos funcionais produtos se relacionam com pedidos e estes com clientes por sua vez. Dentre outras relações como as de endereço e cliente por exemplo. Sendo assim entendemos que uma infraestrutura de banco dados relacional demonstra-se mais adequada para que o sistema possa atender a necessidade de negócio e o usuário final.</w:t>
       </w:r>
     </w:p>
     <w:p>
@@ -427,17 +454,117 @@
           <w:sz w:val="32"/>
           <w:szCs w:val="32"/>
         </w:rPr>
+        <w:lastRenderedPageBreak/>
         <w:t>Cache</w:t>
       </w:r>
     </w:p>
     <w:p>
-      <w:pPr>
-        <w:pStyle w:val="PargrafodaLista"/>
-        <w:numPr>
-          <w:ilvl w:val="0"/>
+      <w:r>
+        <w:t>Optamos pela utilização de uma infraestrutura de cache, pois, dado o modelo de negócio e possibilidade de crescimento da aplicação possuímos dados caros de se produzir</w:t>
+      </w:r>
+      <w:r>
+        <w:t xml:space="preserve"> </w:t>
+      </w:r>
+      <w:r>
+        <w:t xml:space="preserve">pois são </w:t>
+      </w:r>
+      <w:r>
+        <w:t>oriundos proce</w:t>
+      </w:r>
+      <w:r>
+        <w:t>ssamento intenso como cálculos de compras e disponibilidade de estoque.</w:t>
+      </w:r>
+    </w:p>
+    <w:p>
+      <w:r>
+        <w:t>No caso como o Redis fornece estrutura de dados em memória, tende a ser mais veloz salva</w:t>
+      </w:r>
+      <w:r>
+        <w:t>r</w:t>
+      </w:r>
+      <w:r>
+        <w:t xml:space="preserve"> e buscar do que </w:t>
+      </w:r>
+      <w:r>
+        <w:t xml:space="preserve">em </w:t>
+      </w:r>
+      <w:r>
+        <w:t>d</w:t>
+      </w:r>
+      <w:r>
+        <w:t xml:space="preserve">iversos </w:t>
+      </w:r>
+      <w:proofErr w:type="spellStart"/>
+      <w:r>
+        <w:t>JOINs</w:t>
+      </w:r>
+      <w:proofErr w:type="spellEnd"/>
+      <w:r>
+        <w:t xml:space="preserve"> do banco de dados.</w:t>
+      </w:r>
+    </w:p>
+    <w:p>
+      <w:r>
+        <w:t xml:space="preserve">Podemos aliviar a carga sobre </w:t>
+      </w:r>
+      <w:r>
+        <w:t xml:space="preserve">o banco de dados </w:t>
+      </w:r>
+      <w:r>
+        <w:t>que pode buscas repetidas</w:t>
+      </w:r>
+      <w:r>
+        <w:t xml:space="preserve"> </w:t>
+      </w:r>
+      <w:r>
+        <w:t xml:space="preserve">usando </w:t>
+      </w:r>
+      <w:r>
+        <w:t>um cache para evitar sobrecarga no</w:t>
+      </w:r>
+      <w:r>
+        <w:t xml:space="preserve"> banco de dados</w:t>
+      </w:r>
+      <w:r>
+        <w:t>, o que aumenta a disponibilidade da plataforma.</w:t>
+      </w:r>
+    </w:p>
+    <w:p>
+      <w:r>
+        <w:t>Utilizamos o</w:t>
+      </w:r>
+      <w:r>
+        <w:t xml:space="preserve"> cache</w:t>
+      </w:r>
+      <w:r>
+        <w:t xml:space="preserve"> para:</w:t>
+      </w:r>
+    </w:p>
+    <w:p>
+      <w:pPr>
+        <w:pStyle w:val="PargrafodaLista"/>
+        <w:numPr>
+          <w:ilvl w:val="1"/>
           <w:numId w:val="5"/>
         </w:numPr>
       </w:pPr>
+      <w:r>
+        <w:t>Dados de Sessão</w:t>
+      </w:r>
+    </w:p>
+    <w:p>
+      <w:pPr>
+        <w:pStyle w:val="PargrafodaLista"/>
+        <w:numPr>
+          <w:ilvl w:val="1"/>
+          <w:numId w:val="5"/>
+        </w:numPr>
+      </w:pPr>
+      <w:r>
+        <w:t>Buscas em banco de dados</w:t>
+      </w:r>
+    </w:p>
+    <w:p>
       <w:r>
         <w:rPr>
           <w:sz w:val="28"/>
@@ -546,7 +673,6 @@
       </w:pPr>
       <w:proofErr w:type="spellStart"/>
       <w:r>
-        <w:lastRenderedPageBreak/>
         <w:t>Binary</w:t>
       </w:r>
       <w:proofErr w:type="spellEnd"/>
@@ -637,6 +763,12 @@
     </w:p>
     <w:p>
       <w:pPr>
+        <w:pStyle w:val="PargrafodaLista"/>
+        <w:ind w:left="2160"/>
+      </w:pPr>
+    </w:p>
+    <w:p>
+      <w:pPr>
         <w:jc w:val="center"/>
         <w:rPr>
           <w:sz w:val="32"/>
@@ -659,6 +791,15 @@
           <w:szCs w:val="32"/>
         </w:rPr>
       </w:pPr>
+    </w:p>
+    <w:p>
+      <w:pPr>
+        <w:jc w:val="center"/>
+        <w:rPr>
+          <w:sz w:val="32"/>
+          <w:szCs w:val="32"/>
+        </w:rPr>
+      </w:pPr>
       <w:r>
         <w:rPr>
           <w:sz w:val="32"/>
@@ -702,11 +843,48 @@
           <w:szCs w:val="32"/>
         </w:rPr>
       </w:pPr>
-      <w:r>
-        <w:rPr>
-          <w:sz w:val="32"/>
-          <w:szCs w:val="32"/>
-        </w:rPr>
+    </w:p>
+    <w:p>
+      <w:pPr>
+        <w:jc w:val="center"/>
+        <w:rPr>
+          <w:sz w:val="32"/>
+          <w:szCs w:val="32"/>
+        </w:rPr>
+      </w:pPr>
+    </w:p>
+    <w:p>
+      <w:pPr>
+        <w:jc w:val="center"/>
+        <w:rPr>
+          <w:sz w:val="32"/>
+          <w:szCs w:val="32"/>
+        </w:rPr>
+      </w:pPr>
+    </w:p>
+    <w:p>
+      <w:pPr>
+        <w:jc w:val="center"/>
+        <w:rPr>
+          <w:sz w:val="32"/>
+          <w:szCs w:val="32"/>
+        </w:rPr>
+      </w:pPr>
+    </w:p>
+    <w:p>
+      <w:pPr>
+        <w:jc w:val="center"/>
+        <w:rPr>
+          <w:sz w:val="32"/>
+          <w:szCs w:val="32"/>
+        </w:rPr>
+      </w:pPr>
+      <w:r>
+        <w:rPr>
+          <w:sz w:val="32"/>
+          <w:szCs w:val="32"/>
+        </w:rPr>
+        <w:lastRenderedPageBreak/>
         <w:t>Arquitetura</w:t>
       </w:r>
     </w:p>
@@ -754,7 +932,15 @@
         <w:pStyle w:val="PargrafodaLista"/>
       </w:pPr>
       <w:r>
-        <w:t xml:space="preserve">Definimos a arquitetura Spring Data JPA + Cache Redis em um único projeto pois acreditamos ser a arquitetura mais adequada devido ao modelo de negócio exigir relacionamentos entre as entidades, portanto, um banco de dados relacional como o </w:t>
+        <w:t xml:space="preserve">Definimos a arquitetura Spring Data JPA + Cache Redis em um único projeto pois acreditamos ser a arquitetura mais adequada devido ao modelo de negócio exigir </w:t>
+      </w:r>
+      <w:proofErr w:type="gramStart"/>
+      <w:r>
+        <w:t>relacionamentos</w:t>
+      </w:r>
+      <w:proofErr w:type="gramEnd"/>
+      <w:r>
+        <w:t xml:space="preserve"> entre as entidades, portanto, um banco de dados relacional como o </w:t>
       </w:r>
       <w:proofErr w:type="spellStart"/>
       <w:r>
@@ -766,10 +952,10 @@
       </w:r>
       <w:proofErr w:type="spellStart"/>
       <w:r>
-        <w:rPr>
-          <w:u w:val="single"/>
-        </w:rPr>
-        <w:t>mongoDB</w:t>
+        <w:t>M</w:t>
+      </w:r>
+      <w:r>
+        <w:t>ongoDB</w:t>
       </w:r>
       <w:proofErr w:type="spellEnd"/>
       <w:r>
@@ -781,7 +967,22 @@
         <w:pStyle w:val="PargrafodaLista"/>
       </w:pPr>
       <w:r>
-        <w:t xml:space="preserve"> </w:t>
+        <w:t xml:space="preserve">A opção de uso de um </w:t>
+      </w:r>
+      <w:r>
+        <w:t>sistema de cache, neste caso o R</w:t>
+      </w:r>
+      <w:r>
+        <w:t>edis</w:t>
+      </w:r>
+      <w:r>
+        <w:t>,</w:t>
+      </w:r>
+      <w:r>
+        <w:t xml:space="preserve"> também atende melhor a necessidade de negócio ao qual esse projeto atende pois otimiza as buscas e a performance do sistema não só </w:t>
+      </w:r>
+      <w:r>
+        <w:t>ajudando na disponibilidade como também melhorando a experiência do usuário final.</w:t>
       </w:r>
     </w:p>
     <w:p/>
@@ -1228,7 +1429,7 @@
   <w:abstractNum w:abstractNumId="4" w15:restartNumberingAfterBreak="0">
     <w:nsid w:val="7CA5183B"/>
     <w:multiLevelType w:val="hybridMultilevel"/>
-    <w:tmpl w:val="F36AB928"/>
+    <w:tmpl w:val="EAC4ECE8"/>
     <w:lvl w:ilvl="0" w:tplc="F520818C">
       <w:start w:val="1"/>
       <w:numFmt w:val="bullet"/>

</xml_diff>